<commit_message>
Added general description of bullet strategy options
</commit_message>
<xml_diff>
--- a/Algorithms/Algorithm_BulletStrategy.docx
+++ b/Algorithms/Algorithm_BulletStrategy.docx
@@ -35,8 +35,16 @@
           <w:numId w:val="1"/>
         </w:numPr>
       </w:pPr>
-      <w:r>
-        <w:t>K</w:t>
+      <w:proofErr w:type="spellStart"/>
+      <w:r>
+        <w:rPr>
+          <w:u w:val="single"/>
+        </w:rPr>
+        <w:t>DistanceBased</w:t>
+      </w:r>
+      <w:proofErr w:type="spellEnd"/>
+      <w:r>
+        <w:t xml:space="preserve"> – adjusts bullet power based on how far the target robot is.</w:t>
       </w:r>
     </w:p>
     <w:p>
@@ -47,8 +55,74 @@
           <w:numId w:val="1"/>
         </w:numPr>
       </w:pPr>
-      <w:r>
-        <w:t>K</w:t>
+      <w:proofErr w:type="spellStart"/>
+      <w:r>
+        <w:rPr>
+          <w:u w:val="single"/>
+        </w:rPr>
+        <w:t>LightFast</w:t>
+      </w:r>
+      <w:proofErr w:type="spellEnd"/>
+      <w:r>
+        <w:t xml:space="preserve"> – focuses on low-power, quick shots.</w:t>
+      </w:r>
+    </w:p>
+    <w:p>
+      <w:pPr>
+        <w:pStyle w:val="ListParagraph"/>
+        <w:numPr>
+          <w:ilvl w:val="0"/>
+          <w:numId w:val="1"/>
+        </w:numPr>
+      </w:pPr>
+      <w:proofErr w:type="spellStart"/>
+      <w:r>
+        <w:rPr>
+          <w:u w:val="single"/>
+        </w:rPr>
+        <w:t>PowerfulSlow</w:t>
+      </w:r>
+      <w:proofErr w:type="spellEnd"/>
+      <w:r>
+        <w:t xml:space="preserve"> – focuses on high-power, slow shots.</w:t>
+      </w:r>
+    </w:p>
+    <w:p>
+      <w:pPr>
+        <w:pStyle w:val="ListParagraph"/>
+        <w:numPr>
+          <w:ilvl w:val="0"/>
+          <w:numId w:val="1"/>
+        </w:numPr>
+      </w:pPr>
+      <w:r>
+        <w:rPr>
+          <w:u w:val="single"/>
+        </w:rPr>
+        <w:t>Medium</w:t>
+      </w:r>
+      <w:r>
+        <w:t xml:space="preserve"> – Average power, and therefore speed shots.</w:t>
+      </w:r>
+    </w:p>
+    <w:p>
+      <w:pPr>
+        <w:pStyle w:val="ListParagraph"/>
+        <w:numPr>
+          <w:ilvl w:val="0"/>
+          <w:numId w:val="1"/>
+        </w:numPr>
+      </w:pPr>
+      <w:proofErr w:type="spellStart"/>
+      <w:r>
+        <w:rPr>
+          <w:u w:val="single"/>
+        </w:rPr>
+        <w:t>HitRateBased</w:t>
+      </w:r>
+      <w:proofErr w:type="spellEnd"/>
+      <w:r>
+        <w:t xml:space="preserve"> – adjust the power based on hit rate.</w:t>
       </w:r>
     </w:p>
     <w:p>
@@ -71,15 +145,25 @@
           <w:numId w:val="2"/>
         </w:numPr>
       </w:pPr>
-      <w:r>
-        <w:t>K</w:t>
+      <w:bookmarkStart w:id="0" w:name="_GoBack"/>
+      <w:proofErr w:type="spellStart"/>
+      <w:r>
+        <w:rPr>
+          <w:u w:val="single"/>
+        </w:rPr>
+        <w:t>farDistance</w:t>
+      </w:r>
+      <w:proofErr w:type="spellEnd"/>
+      <w:r>
+        <w:t xml:space="preserve"> </w:t>
+      </w:r>
+      <w:bookmarkEnd w:id="0"/>
+      <w:r>
+        <w:t>– the cutoff distance for high-power vs. low-power shots.</w:t>
       </w:r>
     </w:p>
     <w:p/>
-    <w:p>
-      <w:bookmarkStart w:id="0" w:name="_GoBack"/>
-      <w:bookmarkEnd w:id="0"/>
-    </w:p>
+    <w:p/>
     <w:sectPr>
       <w:headerReference w:type="default" r:id="rId7"/>
       <w:pgSz w:w="12240" w:h="15840"/>
@@ -472,6 +556,7 @@
     <w:lsdException w:name="HTML Sample" w:semiHidden="1" w:unhideWhenUsed="1"/>
     <w:lsdException w:name="HTML Typewriter" w:semiHidden="1" w:unhideWhenUsed="1"/>
     <w:lsdException w:name="HTML Variable" w:semiHidden="1" w:unhideWhenUsed="1"/>
+    <w:lsdException w:name="Normal Table" w:semiHidden="1" w:unhideWhenUsed="1"/>
     <w:lsdException w:name="annotation subject" w:semiHidden="1" w:unhideWhenUsed="1"/>
     <w:lsdException w:name="No List" w:semiHidden="1" w:unhideWhenUsed="1"/>
     <w:lsdException w:name="Outline List 1" w:semiHidden="1" w:unhideWhenUsed="1"/>
@@ -518,8 +603,10 @@
     <w:lsdException w:name="Table Subtle 2" w:semiHidden="1" w:unhideWhenUsed="1"/>
     <w:lsdException w:name="Table Web 1" w:semiHidden="1" w:unhideWhenUsed="1"/>
     <w:lsdException w:name="Table Web 2" w:semiHidden="1" w:unhideWhenUsed="1"/>
+    <w:lsdException w:name="Table Web 3" w:semiHidden="1" w:unhideWhenUsed="1"/>
     <w:lsdException w:name="Balloon Text" w:semiHidden="1" w:unhideWhenUsed="1"/>
     <w:lsdException w:name="Table Grid" w:uiPriority="39"/>
+    <w:lsdException w:name="Table Theme" w:semiHidden="1" w:unhideWhenUsed="1"/>
     <w:lsdException w:name="Placeholder Text" w:semiHidden="1"/>
     <w:lsdException w:name="No Spacing" w:uiPriority="1" w:qFormat="1"/>
     <w:lsdException w:name="Light Shading" w:uiPriority="60"/>

</xml_diff>

<commit_message>
Wrote Draft of Bullet Strategies
Rough draft of all bullet strategies has been created.  Further tweaking will likely be needed, but the general concept has been laid out.
</commit_message>
<xml_diff>
--- a/Algorithms/Algorithm_BulletStrategy.docx
+++ b/Algorithms/Algorithm_BulletStrategy.docx
@@ -1,6 +1,6 @@
 
 <file path=word/document.xml><?xml version="1.0" encoding="utf-8"?>
-<w:document xmlns:wpc="http://schemas.microsoft.com/office/word/2010/wordprocessingCanvas" xmlns:cx="http://schemas.microsoft.com/office/drawing/2014/chartex" xmlns:cx1="http://schemas.microsoft.com/office/drawing/2015/9/8/chartex" xmlns:cx2="http://schemas.microsoft.com/office/drawing/2015/10/21/chartex" xmlns:cx3="http://schemas.microsoft.com/office/drawing/2016/5/9/chartex" xmlns:cx4="http://schemas.microsoft.com/office/drawing/2016/5/10/chartex" xmlns:cx5="http://schemas.microsoft.com/office/drawing/2016/5/11/chartex" xmlns:cx6="http://schemas.microsoft.com/office/drawing/2016/5/12/chartex" xmlns:cx7="http://schemas.microsoft.com/office/drawing/2016/5/13/chartex" xmlns:cx8="http://schemas.microsoft.com/office/drawing/2016/5/14/chartex" xmlns:mc="http://schemas.openxmlformats.org/markup-compatibility/2006" xmlns:aink="http://schemas.microsoft.com/office/drawing/2016/ink" xmlns:am3d="http://schemas.microsoft.com/office/drawing/2017/model3d" xmlns:o="urn:schemas-microsoft-com:office:office" xmlns:r="http://schemas.openxmlformats.org/officeDocument/2006/relationships" xmlns:m="http://schemas.openxmlformats.org/officeDocument/2006/math" xmlns:v="urn:schemas-microsoft-com:vml" xmlns:wp14="http://schemas.microsoft.com/office/word/2010/wordprocessingDrawing" xmlns:wp="http://schemas.openxmlformats.org/drawingml/2006/wordprocessingDrawing" xmlns:w10="urn:schemas-microsoft-com:office:word" xmlns:w="http://schemas.openxmlformats.org/wordprocessingml/2006/main" xmlns:w14="http://schemas.microsoft.com/office/word/2010/wordml" xmlns:w15="http://schemas.microsoft.com/office/word/2012/wordml" xmlns:w16cid="http://schemas.microsoft.com/office/word/2016/wordml/cid" xmlns:w16se="http://schemas.microsoft.com/office/word/2015/wordml/symex" xmlns:wpg="http://schemas.microsoft.com/office/word/2010/wordprocessingGroup" xmlns:wpi="http://schemas.microsoft.com/office/word/2010/wordprocessingInk" xmlns:wne="http://schemas.microsoft.com/office/word/2006/wordml" xmlns:wps="http://schemas.microsoft.com/office/word/2010/wordprocessingShape" mc:Ignorable="w14 w15 w16se w16cid wp14">
+<w:document xmlns:wpc="http://schemas.microsoft.com/office/word/2010/wordprocessingCanvas" xmlns:cx="http://schemas.microsoft.com/office/drawing/2014/chartex" xmlns:cx1="http://schemas.microsoft.com/office/drawing/2015/9/8/chartex" xmlns:cx2="http://schemas.microsoft.com/office/drawing/2015/10/21/chartex" xmlns:cx3="http://schemas.microsoft.com/office/drawing/2016/5/9/chartex" xmlns:cx4="http://schemas.microsoft.com/office/drawing/2016/5/10/chartex" xmlns:cx5="http://schemas.microsoft.com/office/drawing/2016/5/11/chartex" xmlns:cx6="http://schemas.microsoft.com/office/drawing/2016/5/12/chartex" xmlns:cx7="http://schemas.microsoft.com/office/drawing/2016/5/13/chartex" xmlns:cx8="http://schemas.microsoft.com/office/drawing/2016/5/14/chartex" xmlns:mc="http://schemas.openxmlformats.org/markup-compatibility/2006" xmlns:aink="http://schemas.microsoft.com/office/drawing/2016/ink" xmlns:am3d="http://schemas.microsoft.com/office/drawing/2017/model3d" xmlns:o="urn:schemas-microsoft-com:office:office" xmlns:r="http://schemas.openxmlformats.org/officeDocument/2006/relationships" xmlns:m="http://schemas.openxmlformats.org/officeDocument/2006/math" xmlns:v="urn:schemas-microsoft-com:vml" xmlns:wp14="http://schemas.microsoft.com/office/word/2010/wordprocessingDrawing" xmlns:wp="http://schemas.openxmlformats.org/drawingml/2006/wordprocessingDrawing" xmlns:w10="urn:schemas-microsoft-com:office:word" xmlns:w="http://schemas.openxmlformats.org/wordprocessingml/2006/main" xmlns:w14="http://schemas.microsoft.com/office/word/2010/wordml" xmlns:w15="http://schemas.microsoft.com/office/word/2012/wordml" xmlns:w16cex="http://schemas.microsoft.com/office/word/2018/wordml/cex" xmlns:w16cid="http://schemas.microsoft.com/office/word/2016/wordml/cid" xmlns:w16="http://schemas.microsoft.com/office/word/2018/wordml" xmlns:w16se="http://schemas.microsoft.com/office/word/2015/wordml/symex" xmlns:wpg="http://schemas.microsoft.com/office/word/2010/wordprocessingGroup" xmlns:wpi="http://schemas.microsoft.com/office/word/2010/wordprocessingInk" xmlns:wne="http://schemas.microsoft.com/office/word/2006/wordml" xmlns:wps="http://schemas.microsoft.com/office/word/2010/wordprocessingShape" mc:Ignorable="w14 w15 w16se w16cid w16 w16cex wp14">
   <w:body>
     <w:p>
       <w:r>
@@ -35,14 +35,12 @@
           <w:numId w:val="1"/>
         </w:numPr>
       </w:pPr>
-      <w:proofErr w:type="spellStart"/>
       <w:r>
         <w:rPr>
           <w:u w:val="single"/>
         </w:rPr>
         <w:t>DistanceBased</w:t>
       </w:r>
-      <w:proofErr w:type="spellEnd"/>
       <w:r>
         <w:t xml:space="preserve"> – adjusts bullet power based on how far the target robot is.</w:t>
       </w:r>
@@ -55,14 +53,12 @@
           <w:numId w:val="1"/>
         </w:numPr>
       </w:pPr>
-      <w:proofErr w:type="spellStart"/>
       <w:r>
         <w:rPr>
           <w:u w:val="single"/>
         </w:rPr>
         <w:t>LightFast</w:t>
       </w:r>
-      <w:proofErr w:type="spellEnd"/>
       <w:r>
         <w:t xml:space="preserve"> – focuses on low-power, quick shots.</w:t>
       </w:r>
@@ -75,14 +71,12 @@
           <w:numId w:val="1"/>
         </w:numPr>
       </w:pPr>
-      <w:proofErr w:type="spellStart"/>
       <w:r>
         <w:rPr>
           <w:u w:val="single"/>
         </w:rPr>
         <w:t>PowerfulSlow</w:t>
       </w:r>
-      <w:proofErr w:type="spellEnd"/>
       <w:r>
         <w:t xml:space="preserve"> – focuses on high-power, slow shots.</w:t>
       </w:r>
@@ -113,14 +107,12 @@
           <w:numId w:val="1"/>
         </w:numPr>
       </w:pPr>
-      <w:proofErr w:type="spellStart"/>
       <w:r>
         <w:rPr>
           <w:u w:val="single"/>
         </w:rPr>
         <w:t>HitRateBased</w:t>
       </w:r>
-      <w:proofErr w:type="spellEnd"/>
       <w:r>
         <w:t xml:space="preserve"> – adjust the power based on hit rate.</w:t>
       </w:r>
@@ -145,24 +137,536 @@
           <w:numId w:val="2"/>
         </w:numPr>
       </w:pPr>
-      <w:bookmarkStart w:id="0" w:name="_GoBack"/>
-      <w:proofErr w:type="spellStart"/>
       <w:r>
         <w:rPr>
           <w:u w:val="single"/>
         </w:rPr>
         <w:t>farDistance</w:t>
       </w:r>
-      <w:proofErr w:type="spellEnd"/>
-      <w:r>
-        <w:t xml:space="preserve"> </w:t>
-      </w:r>
-      <w:bookmarkEnd w:id="0"/>
-      <w:r>
-        <w:t>– the cutoff distance for high-power vs. low-power shots.</w:t>
+      <w:r>
+        <w:t xml:space="preserve"> – the cutoff distance for high-power vs. low-power shots.</w:t>
+      </w:r>
+    </w:p>
+    <w:p>
+      <w:pPr>
+        <w:pStyle w:val="ListParagraph"/>
+        <w:numPr>
+          <w:ilvl w:val="0"/>
+          <w:numId w:val="2"/>
+        </w:numPr>
+      </w:pPr>
+      <w:r>
+        <w:rPr>
+          <w:u w:val="single"/>
+        </w:rPr>
+        <w:t>k</w:t>
+      </w:r>
+    </w:p>
+    <w:p>
+      <w:r>
+        <w:rPr>
+          <w:b/>
+          <w:bCs/>
+        </w:rPr>
+        <w:t>Additional non-genetic parameters</w:t>
+      </w:r>
+      <w:r>
+        <w:t>:</w:t>
+      </w:r>
+    </w:p>
+    <w:p>
+      <w:pPr>
+        <w:pStyle w:val="ListParagraph"/>
+        <w:numPr>
+          <w:ilvl w:val="0"/>
+          <w:numId w:val="3"/>
+        </w:numPr>
+      </w:pPr>
+      <w:r>
+        <w:rPr>
+          <w:u w:val="single"/>
+        </w:rPr>
+        <w:t>hits</w:t>
+      </w:r>
+      <w:r>
+        <w:t xml:space="preserve"> – how many shots have hit another robot.</w:t>
+      </w:r>
+    </w:p>
+    <w:p>
+      <w:pPr>
+        <w:pStyle w:val="ListParagraph"/>
+        <w:numPr>
+          <w:ilvl w:val="0"/>
+          <w:numId w:val="3"/>
+        </w:numPr>
+      </w:pPr>
+      <w:r>
+        <w:rPr>
+          <w:u w:val="single"/>
+        </w:rPr>
+        <w:t>totalShots</w:t>
+      </w:r>
+      <w:r>
+        <w:t xml:space="preserve"> – the total number of shots fired by the robot.</w:t>
+      </w:r>
+    </w:p>
+    <w:p>
+      <w:pPr>
+        <w:pStyle w:val="ListParagraph"/>
+        <w:numPr>
+          <w:ilvl w:val="0"/>
+          <w:numId w:val="3"/>
+        </w:numPr>
+      </w:pPr>
+      <w:r>
+        <w:rPr>
+          <w:u w:val="single"/>
+        </w:rPr>
+        <w:t>firepower</w:t>
+      </w:r>
+      <w:r>
+        <w:t xml:space="preserve"> – how strong a bullet should be.  This is used in methods that need to adjust the power of shots.</w:t>
+      </w:r>
+      <w:r>
+        <w:t xml:space="preserve"> Default value is 1.</w:t>
+      </w:r>
+    </w:p>
+    <w:p>
+      <w:pPr>
+        <w:pStyle w:val="ListParagraph"/>
+        <w:numPr>
+          <w:ilvl w:val="0"/>
+          <w:numId w:val="3"/>
+        </w:numPr>
+      </w:pPr>
+      <w:r>
+        <w:rPr>
+          <w:u w:val="single"/>
+        </w:rPr>
+        <w:t>maxDist</w:t>
+      </w:r>
+      <w:r>
+        <w:t xml:space="preserve"> – the farthest possible distance two robots can be from one another.</w:t>
       </w:r>
     </w:p>
     <w:p/>
+    <w:p>
+      <w:r>
+        <w:rPr>
+          <w:b/>
+          <w:bCs/>
+        </w:rPr>
+        <w:t>BulletStrategy(ScannedRobotEvent e)</w:t>
+      </w:r>
+    </w:p>
+    <w:p>
+      <w:r>
+        <w:t xml:space="preserve">Narrative: </w:t>
+      </w:r>
+    </w:p>
+    <w:p>
+      <w:r>
+        <w:t xml:space="preserve">Precondition: </w:t>
+      </w:r>
+    </w:p>
+    <w:p>
+      <w:r>
+        <w:t xml:space="preserve">Postcondition: </w:t>
+      </w:r>
+    </w:p>
+    <w:p/>
+    <w:p>
+      <w:r>
+        <w:t>If bulletStrategy is distance</w:t>
+      </w:r>
+    </w:p>
+    <w:p>
+      <w:r>
+        <w:tab/>
+        <w:t>Call DistanceBased(e)</w:t>
+      </w:r>
+    </w:p>
+    <w:p>
+      <w:r>
+        <w:t>Else if bulletStrategy is light</w:t>
+      </w:r>
+    </w:p>
+    <w:p>
+      <w:r>
+        <w:tab/>
+        <w:t>Call LightFast</w:t>
+      </w:r>
+      <w:r>
+        <w:t>(e)</w:t>
+      </w:r>
+    </w:p>
+    <w:p>
+      <w:r>
+        <w:t>Else if bulletStrategy is powerful</w:t>
+      </w:r>
+    </w:p>
+    <w:p>
+      <w:r>
+        <w:tab/>
+        <w:t>Call PowerfulSlow</w:t>
+      </w:r>
+      <w:r>
+        <w:t>(e)</w:t>
+      </w:r>
+    </w:p>
+    <w:p>
+      <w:r>
+        <w:t>Else if bulletStrategy is medium</w:t>
+      </w:r>
+    </w:p>
+    <w:p>
+      <w:r>
+        <w:tab/>
+        <w:t>Call Medium</w:t>
+      </w:r>
+      <w:r>
+        <w:t>(e)</w:t>
+      </w:r>
+    </w:p>
+    <w:p>
+      <w:r>
+        <w:t>Else if bulletStrategy is hit</w:t>
+      </w:r>
+    </w:p>
+    <w:p>
+      <w:r>
+        <w:lastRenderedPageBreak/>
+        <w:tab/>
+        <w:t>Call HitRateBased</w:t>
+      </w:r>
+      <w:r>
+        <w:t>(e)</w:t>
+      </w:r>
+    </w:p>
+    <w:p>
+      <w:r>
+        <w:t>Else</w:t>
+      </w:r>
+    </w:p>
+    <w:p>
+      <w:r>
+        <w:tab/>
+        <w:t>Report an invalid bullet strategy</w:t>
+      </w:r>
+    </w:p>
+    <w:p/>
+    <w:p>
+      <w:r>
+        <w:rPr>
+          <w:b/>
+          <w:bCs/>
+        </w:rPr>
+        <w:t>DistanceBased</w:t>
+      </w:r>
+      <w:r>
+        <w:rPr>
+          <w:b/>
+          <w:bCs/>
+        </w:rPr>
+        <w:t>(ScannedRobotEvent e)</w:t>
+      </w:r>
+    </w:p>
+    <w:p>
+      <w:r>
+        <w:t xml:space="preserve">Narrative: </w:t>
+      </w:r>
+    </w:p>
+    <w:p>
+      <w:r>
+        <w:t xml:space="preserve">Precondition: </w:t>
+      </w:r>
+    </w:p>
+    <w:p>
+      <w:r>
+        <w:t xml:space="preserve">Postcondition: </w:t>
+      </w:r>
+    </w:p>
+    <w:p/>
+    <w:p>
+      <w:r>
+        <w:t>If e.distance / maxDist is less than or equal to 0.5</w:t>
+      </w:r>
+    </w:p>
+    <w:p>
+      <w:pPr>
+        <w:ind w:firstLine="720"/>
+      </w:pPr>
+      <w:r>
+        <w:t>Set firePower equal to firePower * (1 + (1 – e.distance / maxDist))</w:t>
+      </w:r>
+    </w:p>
+    <w:p>
+      <w:r>
+        <w:t>Else</w:t>
+      </w:r>
+    </w:p>
+    <w:p>
+      <w:pPr>
+        <w:ind w:firstLine="720"/>
+      </w:pPr>
+      <w:r>
+        <w:t>Set firePower equal to firePower * (1 – e.distance / maxDist))</w:t>
+      </w:r>
+    </w:p>
+    <w:p/>
+    <w:p>
+      <w:r>
+        <w:t>Clamp firePower between 0.1 and 3.0</w:t>
+      </w:r>
+    </w:p>
+    <w:p>
+      <w:r>
+        <w:t>Fire(firePower)</w:t>
+      </w:r>
+    </w:p>
+    <w:p/>
+    <w:p>
+      <w:r>
+        <w:rPr>
+          <w:b/>
+          <w:bCs/>
+        </w:rPr>
+        <w:t>LightFast</w:t>
+      </w:r>
+      <w:r>
+        <w:rPr>
+          <w:b/>
+          <w:bCs/>
+        </w:rPr>
+        <w:t>(ScannedRobotEvent e)</w:t>
+      </w:r>
+    </w:p>
+    <w:p>
+      <w:r>
+        <w:t xml:space="preserve">Narrative: </w:t>
+      </w:r>
+    </w:p>
+    <w:p>
+      <w:r>
+        <w:t xml:space="preserve">Precondition: </w:t>
+      </w:r>
+    </w:p>
+    <w:p>
+      <w:r>
+        <w:t xml:space="preserve">Postcondition: </w:t>
+      </w:r>
+    </w:p>
+    <w:p/>
+    <w:p>
+      <w:r>
+        <w:t>Fire(1)</w:t>
+      </w:r>
+    </w:p>
+    <w:p/>
+    <w:p>
+      <w:r>
+        <w:rPr>
+          <w:b/>
+          <w:bCs/>
+        </w:rPr>
+        <w:t>PowerfulSlow</w:t>
+      </w:r>
+      <w:r>
+        <w:rPr>
+          <w:b/>
+          <w:bCs/>
+        </w:rPr>
+        <w:t>(ScannedRobotEvent e)</w:t>
+      </w:r>
+    </w:p>
+    <w:p>
+      <w:r>
+        <w:t xml:space="preserve">Narrative: </w:t>
+      </w:r>
+    </w:p>
+    <w:p>
+      <w:r>
+        <w:t xml:space="preserve">Precondition: </w:t>
+      </w:r>
+    </w:p>
+    <w:p>
+      <w:r>
+        <w:t xml:space="preserve">Postcondition: </w:t>
+      </w:r>
+    </w:p>
+    <w:p/>
+    <w:p>
+      <w:r>
+        <w:t>Fire(3)</w:t>
+      </w:r>
+    </w:p>
+    <w:p/>
+    <w:p>
+      <w:r>
+        <w:rPr>
+          <w:b/>
+          <w:bCs/>
+        </w:rPr>
+        <w:t>Medium</w:t>
+      </w:r>
+      <w:r>
+        <w:rPr>
+          <w:b/>
+          <w:bCs/>
+        </w:rPr>
+        <w:t>(ScannedRobotEvent e)</w:t>
+      </w:r>
+    </w:p>
+    <w:p>
+      <w:r>
+        <w:t xml:space="preserve">Narrative: </w:t>
+      </w:r>
+    </w:p>
+    <w:p>
+      <w:r>
+        <w:t xml:space="preserve">Precondition: </w:t>
+      </w:r>
+    </w:p>
+    <w:p>
+      <w:r>
+        <w:t xml:space="preserve">Postcondition: </w:t>
+      </w:r>
+    </w:p>
+    <w:p/>
+    <w:p>
+      <w:r>
+        <w:t>Fire(2)</w:t>
+      </w:r>
+    </w:p>
+    <w:p/>
+    <w:p>
+      <w:r>
+        <w:rPr>
+          <w:b/>
+          <w:bCs/>
+        </w:rPr>
+        <w:t>HitRateBased</w:t>
+      </w:r>
+      <w:r>
+        <w:rPr>
+          <w:b/>
+          <w:bCs/>
+        </w:rPr>
+        <w:t>(ScannedRobotEvent e)</w:t>
+      </w:r>
+    </w:p>
+    <w:p>
+      <w:r>
+        <w:t xml:space="preserve">Narrative: </w:t>
+      </w:r>
+    </w:p>
+    <w:p>
+      <w:r>
+        <w:t xml:space="preserve">Precondition: </w:t>
+      </w:r>
+    </w:p>
+    <w:p>
+      <w:r>
+        <w:t xml:space="preserve">Postcondition: </w:t>
+      </w:r>
+    </w:p>
+    <w:p/>
+    <w:p>
+      <w:r>
+        <w:t>If hits / totalShots is greater than or equal to 0.8</w:t>
+      </w:r>
+    </w:p>
+    <w:p>
+      <w:r>
+        <w:tab/>
+        <w:t>Increase firePower by 0.1</w:t>
+      </w:r>
+    </w:p>
+    <w:p>
+      <w:r>
+        <w:t>Else</w:t>
+      </w:r>
+    </w:p>
+    <w:p>
+      <w:r>
+        <w:tab/>
+        <w:t>Decrease firePower by 0.1</w:t>
+      </w:r>
+    </w:p>
+    <w:p>
+      <w:r>
+        <w:t>Clamp firePower between 0.1 and 3.0</w:t>
+      </w:r>
+    </w:p>
+    <w:p/>
+    <w:p>
+      <w:r>
+        <w:t>Fire(firePower)</w:t>
+      </w:r>
+    </w:p>
+    <w:p>
+      <w:r>
+        <w:t>Increment totalShots</w:t>
+      </w:r>
+    </w:p>
+    <w:p>
+      <w:pPr>
+        <w:pBdr>
+          <w:bottom w:val="single" w:sz="6" w:space="1" w:color="auto"/>
+        </w:pBdr>
+      </w:pPr>
+    </w:p>
+    <w:p>
+      <w:r>
+        <w:rPr>
+          <w:b/>
+          <w:bCs/>
+        </w:rPr>
+        <w:t>onBulletHit</w:t>
+      </w:r>
+      <w:r>
+        <w:rPr>
+          <w:b/>
+          <w:bCs/>
+        </w:rPr>
+        <w:t>(</w:t>
+      </w:r>
+      <w:r>
+        <w:rPr>
+          <w:b/>
+          <w:bCs/>
+        </w:rPr>
+        <w:t>BulletHit</w:t>
+      </w:r>
+      <w:r>
+        <w:rPr>
+          <w:b/>
+          <w:bCs/>
+        </w:rPr>
+        <w:t>Event e)</w:t>
+      </w:r>
+    </w:p>
+    <w:p>
+      <w:r>
+        <w:t xml:space="preserve">Narrative: </w:t>
+      </w:r>
+    </w:p>
+    <w:p>
+      <w:r>
+        <w:t xml:space="preserve">Precondition: </w:t>
+      </w:r>
+    </w:p>
+    <w:p>
+      <w:r>
+        <w:t xml:space="preserve">Postcondition: </w:t>
+      </w:r>
+    </w:p>
+    <w:p/>
+    <w:p>
+      <w:r>
+        <w:t>Increment hits by 1</w:t>
+      </w:r>
+    </w:p>
     <w:p/>
     <w:sectPr>
       <w:headerReference w:type="default" r:id="rId7"/>
@@ -176,7 +680,7 @@
 </file>
 
 <file path=word/endnotes.xml><?xml version="1.0" encoding="utf-8"?>
-<w:endnotes xmlns:wpc="http://schemas.microsoft.com/office/word/2010/wordprocessingCanvas" xmlns:cx="http://schemas.microsoft.com/office/drawing/2014/chartex" xmlns:cx1="http://schemas.microsoft.com/office/drawing/2015/9/8/chartex" xmlns:cx2="http://schemas.microsoft.com/office/drawing/2015/10/21/chartex" xmlns:cx3="http://schemas.microsoft.com/office/drawing/2016/5/9/chartex" xmlns:cx4="http://schemas.microsoft.com/office/drawing/2016/5/10/chartex" xmlns:cx5="http://schemas.microsoft.com/office/drawing/2016/5/11/chartex" xmlns:cx6="http://schemas.microsoft.com/office/drawing/2016/5/12/chartex" xmlns:cx7="http://schemas.microsoft.com/office/drawing/2016/5/13/chartex" xmlns:cx8="http://schemas.microsoft.com/office/drawing/2016/5/14/chartex" xmlns:mc="http://schemas.openxmlformats.org/markup-compatibility/2006" xmlns:aink="http://schemas.microsoft.com/office/drawing/2016/ink" xmlns:am3d="http://schemas.microsoft.com/office/drawing/2017/model3d" xmlns:o="urn:schemas-microsoft-com:office:office" xmlns:r="http://schemas.openxmlformats.org/officeDocument/2006/relationships" xmlns:m="http://schemas.openxmlformats.org/officeDocument/2006/math" xmlns:v="urn:schemas-microsoft-com:vml" xmlns:wp14="http://schemas.microsoft.com/office/word/2010/wordprocessingDrawing" xmlns:wp="http://schemas.openxmlformats.org/drawingml/2006/wordprocessingDrawing" xmlns:w10="urn:schemas-microsoft-com:office:word" xmlns:w="http://schemas.openxmlformats.org/wordprocessingml/2006/main" xmlns:w14="http://schemas.microsoft.com/office/word/2010/wordml" xmlns:w15="http://schemas.microsoft.com/office/word/2012/wordml" xmlns:w16cid="http://schemas.microsoft.com/office/word/2016/wordml/cid" xmlns:w16se="http://schemas.microsoft.com/office/word/2015/wordml/symex" xmlns:wpg="http://schemas.microsoft.com/office/word/2010/wordprocessingGroup" xmlns:wpi="http://schemas.microsoft.com/office/word/2010/wordprocessingInk" xmlns:wne="http://schemas.microsoft.com/office/word/2006/wordml" xmlns:wps="http://schemas.microsoft.com/office/word/2010/wordprocessingShape" mc:Ignorable="w14 w15 w16se w16cid wp14">
+<w:endnotes xmlns:wpc="http://schemas.microsoft.com/office/word/2010/wordprocessingCanvas" xmlns:cx="http://schemas.microsoft.com/office/drawing/2014/chartex" xmlns:cx1="http://schemas.microsoft.com/office/drawing/2015/9/8/chartex" xmlns:cx2="http://schemas.microsoft.com/office/drawing/2015/10/21/chartex" xmlns:cx3="http://schemas.microsoft.com/office/drawing/2016/5/9/chartex" xmlns:cx4="http://schemas.microsoft.com/office/drawing/2016/5/10/chartex" xmlns:cx5="http://schemas.microsoft.com/office/drawing/2016/5/11/chartex" xmlns:cx6="http://schemas.microsoft.com/office/drawing/2016/5/12/chartex" xmlns:cx7="http://schemas.microsoft.com/office/drawing/2016/5/13/chartex" xmlns:cx8="http://schemas.microsoft.com/office/drawing/2016/5/14/chartex" xmlns:mc="http://schemas.openxmlformats.org/markup-compatibility/2006" xmlns:aink="http://schemas.microsoft.com/office/drawing/2016/ink" xmlns:am3d="http://schemas.microsoft.com/office/drawing/2017/model3d" xmlns:o="urn:schemas-microsoft-com:office:office" xmlns:r="http://schemas.openxmlformats.org/officeDocument/2006/relationships" xmlns:m="http://schemas.openxmlformats.org/officeDocument/2006/math" xmlns:v="urn:schemas-microsoft-com:vml" xmlns:wp14="http://schemas.microsoft.com/office/word/2010/wordprocessingDrawing" xmlns:wp="http://schemas.openxmlformats.org/drawingml/2006/wordprocessingDrawing" xmlns:w10="urn:schemas-microsoft-com:office:word" xmlns:w="http://schemas.openxmlformats.org/wordprocessingml/2006/main" xmlns:w14="http://schemas.microsoft.com/office/word/2010/wordml" xmlns:w15="http://schemas.microsoft.com/office/word/2012/wordml" xmlns:w16cex="http://schemas.microsoft.com/office/word/2018/wordml/cex" xmlns:w16cid="http://schemas.microsoft.com/office/word/2016/wordml/cid" xmlns:w16="http://schemas.microsoft.com/office/word/2018/wordml" xmlns:w16se="http://schemas.microsoft.com/office/word/2015/wordml/symex" xmlns:wpg="http://schemas.microsoft.com/office/word/2010/wordprocessingGroup" xmlns:wpi="http://schemas.microsoft.com/office/word/2010/wordprocessingInk" xmlns:wne="http://schemas.microsoft.com/office/word/2006/wordml" xmlns:wps="http://schemas.microsoft.com/office/word/2010/wordprocessingShape" mc:Ignorable="w14 w15 w16se w16cid w16 w16cex wp14">
   <w:endnote w:type="separator" w:id="-1">
     <w:p>
       <w:pPr>
@@ -201,7 +705,7 @@
 </file>
 
 <file path=word/footnotes.xml><?xml version="1.0" encoding="utf-8"?>
-<w:footnotes xmlns:wpc="http://schemas.microsoft.com/office/word/2010/wordprocessingCanvas" xmlns:cx="http://schemas.microsoft.com/office/drawing/2014/chartex" xmlns:cx1="http://schemas.microsoft.com/office/drawing/2015/9/8/chartex" xmlns:cx2="http://schemas.microsoft.com/office/drawing/2015/10/21/chartex" xmlns:cx3="http://schemas.microsoft.com/office/drawing/2016/5/9/chartex" xmlns:cx4="http://schemas.microsoft.com/office/drawing/2016/5/10/chartex" xmlns:cx5="http://schemas.microsoft.com/office/drawing/2016/5/11/chartex" xmlns:cx6="http://schemas.microsoft.com/office/drawing/2016/5/12/chartex" xmlns:cx7="http://schemas.microsoft.com/office/drawing/2016/5/13/chartex" xmlns:cx8="http://schemas.microsoft.com/office/drawing/2016/5/14/chartex" xmlns:mc="http://schemas.openxmlformats.org/markup-compatibility/2006" xmlns:aink="http://schemas.microsoft.com/office/drawing/2016/ink" xmlns:am3d="http://schemas.microsoft.com/office/drawing/2017/model3d" xmlns:o="urn:schemas-microsoft-com:office:office" xmlns:r="http://schemas.openxmlformats.org/officeDocument/2006/relationships" xmlns:m="http://schemas.openxmlformats.org/officeDocument/2006/math" xmlns:v="urn:schemas-microsoft-com:vml" xmlns:wp14="http://schemas.microsoft.com/office/word/2010/wordprocessingDrawing" xmlns:wp="http://schemas.openxmlformats.org/drawingml/2006/wordprocessingDrawing" xmlns:w10="urn:schemas-microsoft-com:office:word" xmlns:w="http://schemas.openxmlformats.org/wordprocessingml/2006/main" xmlns:w14="http://schemas.microsoft.com/office/word/2010/wordml" xmlns:w15="http://schemas.microsoft.com/office/word/2012/wordml" xmlns:w16cid="http://schemas.microsoft.com/office/word/2016/wordml/cid" xmlns:w16se="http://schemas.microsoft.com/office/word/2015/wordml/symex" xmlns:wpg="http://schemas.microsoft.com/office/word/2010/wordprocessingGroup" xmlns:wpi="http://schemas.microsoft.com/office/word/2010/wordprocessingInk" xmlns:wne="http://schemas.microsoft.com/office/word/2006/wordml" xmlns:wps="http://schemas.microsoft.com/office/word/2010/wordprocessingShape" mc:Ignorable="w14 w15 w16se w16cid wp14">
+<w:footnotes xmlns:wpc="http://schemas.microsoft.com/office/word/2010/wordprocessingCanvas" xmlns:cx="http://schemas.microsoft.com/office/drawing/2014/chartex" xmlns:cx1="http://schemas.microsoft.com/office/drawing/2015/9/8/chartex" xmlns:cx2="http://schemas.microsoft.com/office/drawing/2015/10/21/chartex" xmlns:cx3="http://schemas.microsoft.com/office/drawing/2016/5/9/chartex" xmlns:cx4="http://schemas.microsoft.com/office/drawing/2016/5/10/chartex" xmlns:cx5="http://schemas.microsoft.com/office/drawing/2016/5/11/chartex" xmlns:cx6="http://schemas.microsoft.com/office/drawing/2016/5/12/chartex" xmlns:cx7="http://schemas.microsoft.com/office/drawing/2016/5/13/chartex" xmlns:cx8="http://schemas.microsoft.com/office/drawing/2016/5/14/chartex" xmlns:mc="http://schemas.openxmlformats.org/markup-compatibility/2006" xmlns:aink="http://schemas.microsoft.com/office/drawing/2016/ink" xmlns:am3d="http://schemas.microsoft.com/office/drawing/2017/model3d" xmlns:o="urn:schemas-microsoft-com:office:office" xmlns:r="http://schemas.openxmlformats.org/officeDocument/2006/relationships" xmlns:m="http://schemas.openxmlformats.org/officeDocument/2006/math" xmlns:v="urn:schemas-microsoft-com:vml" xmlns:wp14="http://schemas.microsoft.com/office/word/2010/wordprocessingDrawing" xmlns:wp="http://schemas.openxmlformats.org/drawingml/2006/wordprocessingDrawing" xmlns:w10="urn:schemas-microsoft-com:office:word" xmlns:w="http://schemas.openxmlformats.org/wordprocessingml/2006/main" xmlns:w14="http://schemas.microsoft.com/office/word/2010/wordml" xmlns:w15="http://schemas.microsoft.com/office/word/2012/wordml" xmlns:w16cex="http://schemas.microsoft.com/office/word/2018/wordml/cex" xmlns:w16cid="http://schemas.microsoft.com/office/word/2016/wordml/cid" xmlns:w16="http://schemas.microsoft.com/office/word/2018/wordml" xmlns:w16se="http://schemas.microsoft.com/office/word/2015/wordml/symex" xmlns:wpg="http://schemas.microsoft.com/office/word/2010/wordprocessingGroup" xmlns:wpi="http://schemas.microsoft.com/office/word/2010/wordprocessingInk" xmlns:wne="http://schemas.microsoft.com/office/word/2006/wordml" xmlns:wps="http://schemas.microsoft.com/office/word/2010/wordprocessingShape" mc:Ignorable="w14 w15 w16se w16cid w16 w16cex wp14">
   <w:footnote w:type="separator" w:id="-1">
     <w:p>
       <w:pPr>
@@ -226,19 +730,14 @@
 </file>
 
 <file path=word/header1.xml><?xml version="1.0" encoding="utf-8"?>
-<w:hdr xmlns:wpc="http://schemas.microsoft.com/office/word/2010/wordprocessingCanvas" xmlns:cx="http://schemas.microsoft.com/office/drawing/2014/chartex" xmlns:cx1="http://schemas.microsoft.com/office/drawing/2015/9/8/chartex" xmlns:cx2="http://schemas.microsoft.com/office/drawing/2015/10/21/chartex" xmlns:cx3="http://schemas.microsoft.com/office/drawing/2016/5/9/chartex" xmlns:cx4="http://schemas.microsoft.com/office/drawing/2016/5/10/chartex" xmlns:cx5="http://schemas.microsoft.com/office/drawing/2016/5/11/chartex" xmlns:cx6="http://schemas.microsoft.com/office/drawing/2016/5/12/chartex" xmlns:cx7="http://schemas.microsoft.com/office/drawing/2016/5/13/chartex" xmlns:cx8="http://schemas.microsoft.com/office/drawing/2016/5/14/chartex" xmlns:mc="http://schemas.openxmlformats.org/markup-compatibility/2006" xmlns:aink="http://schemas.microsoft.com/office/drawing/2016/ink" xmlns:am3d="http://schemas.microsoft.com/office/drawing/2017/model3d" xmlns:o="urn:schemas-microsoft-com:office:office" xmlns:r="http://schemas.openxmlformats.org/officeDocument/2006/relationships" xmlns:m="http://schemas.openxmlformats.org/officeDocument/2006/math" xmlns:v="urn:schemas-microsoft-com:vml" xmlns:wp14="http://schemas.microsoft.com/office/word/2010/wordprocessingDrawing" xmlns:wp="http://schemas.openxmlformats.org/drawingml/2006/wordprocessingDrawing" xmlns:w10="urn:schemas-microsoft-com:office:word" xmlns:w="http://schemas.openxmlformats.org/wordprocessingml/2006/main" xmlns:w14="http://schemas.microsoft.com/office/word/2010/wordml" xmlns:w15="http://schemas.microsoft.com/office/word/2012/wordml" xmlns:w16cid="http://schemas.microsoft.com/office/word/2016/wordml/cid" xmlns:w16se="http://schemas.microsoft.com/office/word/2015/wordml/symex" xmlns:wpg="http://schemas.microsoft.com/office/word/2010/wordprocessingGroup" xmlns:wpi="http://schemas.microsoft.com/office/word/2010/wordprocessingInk" xmlns:wne="http://schemas.microsoft.com/office/word/2006/wordml" xmlns:wps="http://schemas.microsoft.com/office/word/2010/wordprocessingShape" mc:Ignorable="w14 w15 w16se w16cid wp14">
+<w:hdr xmlns:wpc="http://schemas.microsoft.com/office/word/2010/wordprocessingCanvas" xmlns:cx="http://schemas.microsoft.com/office/drawing/2014/chartex" xmlns:cx1="http://schemas.microsoft.com/office/drawing/2015/9/8/chartex" xmlns:cx2="http://schemas.microsoft.com/office/drawing/2015/10/21/chartex" xmlns:cx3="http://schemas.microsoft.com/office/drawing/2016/5/9/chartex" xmlns:cx4="http://schemas.microsoft.com/office/drawing/2016/5/10/chartex" xmlns:cx5="http://schemas.microsoft.com/office/drawing/2016/5/11/chartex" xmlns:cx6="http://schemas.microsoft.com/office/drawing/2016/5/12/chartex" xmlns:cx7="http://schemas.microsoft.com/office/drawing/2016/5/13/chartex" xmlns:cx8="http://schemas.microsoft.com/office/drawing/2016/5/14/chartex" xmlns:mc="http://schemas.openxmlformats.org/markup-compatibility/2006" xmlns:aink="http://schemas.microsoft.com/office/drawing/2016/ink" xmlns:am3d="http://schemas.microsoft.com/office/drawing/2017/model3d" xmlns:o="urn:schemas-microsoft-com:office:office" xmlns:r="http://schemas.openxmlformats.org/officeDocument/2006/relationships" xmlns:m="http://schemas.openxmlformats.org/officeDocument/2006/math" xmlns:v="urn:schemas-microsoft-com:vml" xmlns:wp14="http://schemas.microsoft.com/office/word/2010/wordprocessingDrawing" xmlns:wp="http://schemas.openxmlformats.org/drawingml/2006/wordprocessingDrawing" xmlns:w10="urn:schemas-microsoft-com:office:word" xmlns:w="http://schemas.openxmlformats.org/wordprocessingml/2006/main" xmlns:w14="http://schemas.microsoft.com/office/word/2010/wordml" xmlns:w15="http://schemas.microsoft.com/office/word/2012/wordml" xmlns:w16cex="http://schemas.microsoft.com/office/word/2018/wordml/cex" xmlns:w16cid="http://schemas.microsoft.com/office/word/2016/wordml/cid" xmlns:w16="http://schemas.microsoft.com/office/word/2018/wordml" xmlns:w16se="http://schemas.microsoft.com/office/word/2015/wordml/symex" xmlns:wpg="http://schemas.microsoft.com/office/word/2010/wordprocessingGroup" xmlns:wpi="http://schemas.microsoft.com/office/word/2010/wordprocessingInk" xmlns:wne="http://schemas.microsoft.com/office/word/2006/wordml" xmlns:wps="http://schemas.microsoft.com/office/word/2010/wordprocessingShape" mc:Ignorable="w14 w15 w16se w16cid w16 w16cex wp14">
   <w:p>
     <w:pPr>
       <w:pStyle w:val="Header"/>
     </w:pPr>
     <w:r>
-      <w:t xml:space="preserve">Genetic Algorithm for </w:t>
+      <w:t>Genetic Algorithm for Robocode</w:t>
     </w:r>
-    <w:proofErr w:type="spellStart"/>
-    <w:r>
-      <w:t>Robocode</w:t>
-    </w:r>
-    <w:proofErr w:type="spellEnd"/>
     <w:r>
       <w:tab/>
     </w:r>
@@ -251,7 +750,7 @@
 </file>
 
 <file path=word/numbering.xml><?xml version="1.0" encoding="utf-8"?>
-<w:numbering xmlns:wpc="http://schemas.microsoft.com/office/word/2010/wordprocessingCanvas" xmlns:cx="http://schemas.microsoft.com/office/drawing/2014/chartex" xmlns:cx1="http://schemas.microsoft.com/office/drawing/2015/9/8/chartex" xmlns:cx2="http://schemas.microsoft.com/office/drawing/2015/10/21/chartex" xmlns:cx3="http://schemas.microsoft.com/office/drawing/2016/5/9/chartex" xmlns:cx4="http://schemas.microsoft.com/office/drawing/2016/5/10/chartex" xmlns:cx5="http://schemas.microsoft.com/office/drawing/2016/5/11/chartex" xmlns:cx6="http://schemas.microsoft.com/office/drawing/2016/5/12/chartex" xmlns:cx7="http://schemas.microsoft.com/office/drawing/2016/5/13/chartex" xmlns:cx8="http://schemas.microsoft.com/office/drawing/2016/5/14/chartex" xmlns:mc="http://schemas.openxmlformats.org/markup-compatibility/2006" xmlns:aink="http://schemas.microsoft.com/office/drawing/2016/ink" xmlns:am3d="http://schemas.microsoft.com/office/drawing/2017/model3d" xmlns:o="urn:schemas-microsoft-com:office:office" xmlns:r="http://schemas.openxmlformats.org/officeDocument/2006/relationships" xmlns:m="http://schemas.openxmlformats.org/officeDocument/2006/math" xmlns:v="urn:schemas-microsoft-com:vml" xmlns:wp14="http://schemas.microsoft.com/office/word/2010/wordprocessingDrawing" xmlns:wp="http://schemas.openxmlformats.org/drawingml/2006/wordprocessingDrawing" xmlns:w10="urn:schemas-microsoft-com:office:word" xmlns:w="http://schemas.openxmlformats.org/wordprocessingml/2006/main" xmlns:w14="http://schemas.microsoft.com/office/word/2010/wordml" xmlns:w15="http://schemas.microsoft.com/office/word/2012/wordml" xmlns:w16cid="http://schemas.microsoft.com/office/word/2016/wordml/cid" xmlns:w16se="http://schemas.microsoft.com/office/word/2015/wordml/symex" xmlns:wpg="http://schemas.microsoft.com/office/word/2010/wordprocessingGroup" xmlns:wpi="http://schemas.microsoft.com/office/word/2010/wordprocessingInk" xmlns:wne="http://schemas.microsoft.com/office/word/2006/wordml" xmlns:wps="http://schemas.microsoft.com/office/word/2010/wordprocessingShape" mc:Ignorable="w14 w15 w16se w16cid wp14">
+<w:numbering xmlns:wpc="http://schemas.microsoft.com/office/word/2010/wordprocessingCanvas" xmlns:cx="http://schemas.microsoft.com/office/drawing/2014/chartex" xmlns:cx1="http://schemas.microsoft.com/office/drawing/2015/9/8/chartex" xmlns:cx2="http://schemas.microsoft.com/office/drawing/2015/10/21/chartex" xmlns:cx3="http://schemas.microsoft.com/office/drawing/2016/5/9/chartex" xmlns:cx4="http://schemas.microsoft.com/office/drawing/2016/5/10/chartex" xmlns:cx5="http://schemas.microsoft.com/office/drawing/2016/5/11/chartex" xmlns:cx6="http://schemas.microsoft.com/office/drawing/2016/5/12/chartex" xmlns:cx7="http://schemas.microsoft.com/office/drawing/2016/5/13/chartex" xmlns:cx8="http://schemas.microsoft.com/office/drawing/2016/5/14/chartex" xmlns:mc="http://schemas.openxmlformats.org/markup-compatibility/2006" xmlns:aink="http://schemas.microsoft.com/office/drawing/2016/ink" xmlns:am3d="http://schemas.microsoft.com/office/drawing/2017/model3d" xmlns:o="urn:schemas-microsoft-com:office:office" xmlns:r="http://schemas.openxmlformats.org/officeDocument/2006/relationships" xmlns:m="http://schemas.openxmlformats.org/officeDocument/2006/math" xmlns:v="urn:schemas-microsoft-com:vml" xmlns:wp14="http://schemas.microsoft.com/office/word/2010/wordprocessingDrawing" xmlns:wp="http://schemas.openxmlformats.org/drawingml/2006/wordprocessingDrawing" xmlns:w10="urn:schemas-microsoft-com:office:word" xmlns:w="http://schemas.openxmlformats.org/wordprocessingml/2006/main" xmlns:w14="http://schemas.microsoft.com/office/word/2010/wordml" xmlns:w15="http://schemas.microsoft.com/office/word/2012/wordml" xmlns:w16cex="http://schemas.microsoft.com/office/word/2018/wordml/cex" xmlns:w16cid="http://schemas.microsoft.com/office/word/2016/wordml/cid" xmlns:w16="http://schemas.microsoft.com/office/word/2018/wordml" xmlns:w16se="http://schemas.microsoft.com/office/word/2015/wordml/symex" xmlns:wpg="http://schemas.microsoft.com/office/word/2010/wordprocessingGroup" xmlns:wpi="http://schemas.microsoft.com/office/word/2010/wordprocessingInk" xmlns:wne="http://schemas.microsoft.com/office/word/2006/wordml" xmlns:wps="http://schemas.microsoft.com/office/word/2010/wordprocessingShape" mc:Ignorable="w14 w15 w16se w16cid w16 w16cex wp14">
   <w:abstractNum w:abstractNumId="0" w15:restartNumberingAfterBreak="0">
     <w:nsid w:val="01A955D6"/>
     <w:multiLevelType w:val="hybridMultilevel"/>
@@ -339,6 +838,92 @@
     </w:lvl>
   </w:abstractNum>
   <w:abstractNum w:abstractNumId="1" w15:restartNumberingAfterBreak="0">
+    <w:nsid w:val="1233737B"/>
+    <w:multiLevelType w:val="hybridMultilevel"/>
+    <w:tmpl w:val="E79CDA9E"/>
+    <w:lvl w:ilvl="0" w:tplc="0409000F">
+      <w:start w:val="1"/>
+      <w:numFmt w:val="decimal"/>
+      <w:lvlText w:val="%1."/>
+      <w:lvlJc w:val="left"/>
+      <w:pPr>
+        <w:ind w:left="720" w:hanging="360"/>
+      </w:pPr>
+    </w:lvl>
+    <w:lvl w:ilvl="1" w:tplc="04090019" w:tentative="1">
+      <w:start w:val="1"/>
+      <w:numFmt w:val="lowerLetter"/>
+      <w:lvlText w:val="%2."/>
+      <w:lvlJc w:val="left"/>
+      <w:pPr>
+        <w:ind w:left="1440" w:hanging="360"/>
+      </w:pPr>
+    </w:lvl>
+    <w:lvl w:ilvl="2" w:tplc="0409001B" w:tentative="1">
+      <w:start w:val="1"/>
+      <w:numFmt w:val="lowerRoman"/>
+      <w:lvlText w:val="%3."/>
+      <w:lvlJc w:val="right"/>
+      <w:pPr>
+        <w:ind w:left="2160" w:hanging="180"/>
+      </w:pPr>
+    </w:lvl>
+    <w:lvl w:ilvl="3" w:tplc="0409000F" w:tentative="1">
+      <w:start w:val="1"/>
+      <w:numFmt w:val="decimal"/>
+      <w:lvlText w:val="%4."/>
+      <w:lvlJc w:val="left"/>
+      <w:pPr>
+        <w:ind w:left="2880" w:hanging="360"/>
+      </w:pPr>
+    </w:lvl>
+    <w:lvl w:ilvl="4" w:tplc="04090019" w:tentative="1">
+      <w:start w:val="1"/>
+      <w:numFmt w:val="lowerLetter"/>
+      <w:lvlText w:val="%5."/>
+      <w:lvlJc w:val="left"/>
+      <w:pPr>
+        <w:ind w:left="3600" w:hanging="360"/>
+      </w:pPr>
+    </w:lvl>
+    <w:lvl w:ilvl="5" w:tplc="0409001B" w:tentative="1">
+      <w:start w:val="1"/>
+      <w:numFmt w:val="lowerRoman"/>
+      <w:lvlText w:val="%6."/>
+      <w:lvlJc w:val="right"/>
+      <w:pPr>
+        <w:ind w:left="4320" w:hanging="180"/>
+      </w:pPr>
+    </w:lvl>
+    <w:lvl w:ilvl="6" w:tplc="0409000F" w:tentative="1">
+      <w:start w:val="1"/>
+      <w:numFmt w:val="decimal"/>
+      <w:lvlText w:val="%7."/>
+      <w:lvlJc w:val="left"/>
+      <w:pPr>
+        <w:ind w:left="5040" w:hanging="360"/>
+      </w:pPr>
+    </w:lvl>
+    <w:lvl w:ilvl="7" w:tplc="04090019" w:tentative="1">
+      <w:start w:val="1"/>
+      <w:numFmt w:val="lowerLetter"/>
+      <w:lvlText w:val="%8."/>
+      <w:lvlJc w:val="left"/>
+      <w:pPr>
+        <w:ind w:left="5760" w:hanging="360"/>
+      </w:pPr>
+    </w:lvl>
+    <w:lvl w:ilvl="8" w:tplc="0409001B" w:tentative="1">
+      <w:start w:val="1"/>
+      <w:numFmt w:val="lowerRoman"/>
+      <w:lvlText w:val="%9."/>
+      <w:lvlJc w:val="right"/>
+      <w:pPr>
+        <w:ind w:left="6480" w:hanging="180"/>
+      </w:pPr>
+    </w:lvl>
+  </w:abstractNum>
+  <w:abstractNum w:abstractNumId="2" w15:restartNumberingAfterBreak="0">
     <w:nsid w:val="42267AD2"/>
     <w:multiLevelType w:val="hybridMultilevel"/>
     <w:tmpl w:val="36CA4102"/>
@@ -428,13 +1013,16 @@
     <w:abstractNumId w:val="0"/>
   </w:num>
   <w:num w:numId="2">
+    <w:abstractNumId w:val="2"/>
+  </w:num>
+  <w:num w:numId="3">
     <w:abstractNumId w:val="1"/>
   </w:num>
 </w:numbering>
 </file>
 
 <file path=word/styles.xml><?xml version="1.0" encoding="utf-8"?>
-<w:styles xmlns:mc="http://schemas.openxmlformats.org/markup-compatibility/2006" xmlns:r="http://schemas.openxmlformats.org/officeDocument/2006/relationships" xmlns:w="http://schemas.openxmlformats.org/wordprocessingml/2006/main" xmlns:w14="http://schemas.microsoft.com/office/word/2010/wordml" xmlns:w15="http://schemas.microsoft.com/office/word/2012/wordml" xmlns:w16cid="http://schemas.microsoft.com/office/word/2016/wordml/cid" xmlns:w16se="http://schemas.microsoft.com/office/word/2015/wordml/symex" mc:Ignorable="w14 w15 w16se w16cid">
+<w:styles xmlns:mc="http://schemas.openxmlformats.org/markup-compatibility/2006" xmlns:r="http://schemas.openxmlformats.org/officeDocument/2006/relationships" xmlns:w="http://schemas.openxmlformats.org/wordprocessingml/2006/main" xmlns:w14="http://schemas.microsoft.com/office/word/2010/wordml" xmlns:w15="http://schemas.microsoft.com/office/word/2012/wordml" xmlns:w16cex="http://schemas.microsoft.com/office/word/2018/wordml/cex" xmlns:w16cid="http://schemas.microsoft.com/office/word/2016/wordml/cid" xmlns:w16="http://schemas.microsoft.com/office/word/2018/wordml" xmlns:w16se="http://schemas.microsoft.com/office/word/2015/wordml/symex" mc:Ignorable="w14 w15 w16se w16cid w16 w16cex">
   <w:docDefaults>
     <w:rPrDefault>
       <w:rPr>

</xml_diff>

<commit_message>
Added clarification to Bullet Strategy
Added more explanations and information to the bullet strategy document.  Also corrected the distance-based strategy to something that seems more logical.
</commit_message>
<xml_diff>
--- a/Algorithms/Algorithm_BulletStrategy.docx
+++ b/Algorithms/Algorithm_BulletStrategy.docx
@@ -144,22 +144,10 @@
         <w:t>farDistance</w:t>
       </w:r>
       <w:r>
-        <w:t xml:space="preserve"> – the cutoff distance for high-power vs. low-power shots.</w:t>
-      </w:r>
-    </w:p>
-    <w:p>
-      <w:pPr>
-        <w:pStyle w:val="ListParagraph"/>
-        <w:numPr>
-          <w:ilvl w:val="0"/>
-          <w:numId w:val="2"/>
-        </w:numPr>
-      </w:pPr>
-      <w:r>
-        <w:rPr>
-          <w:u w:val="single"/>
-        </w:rPr>
-        <w:t>k</w:t>
+        <w:t xml:space="preserve"> – the cutoff for high-power vs. low-power shots.</w:t>
+      </w:r>
+      <w:r>
+        <w:t xml:space="preserve">  Used in distance-based calculations.  Should be between 0.0 and 1.0 as it will be a percentage of the farthest possible distance two robots can be from one another.</w:t>
       </w:r>
     </w:p>
     <w:p>
@@ -248,9 +236,19 @@
       <w:r>
         <w:t xml:space="preserve"> – the farthest possible distance two robots can be from one another.</w:t>
       </w:r>
+      <w:r>
+        <w:t xml:space="preserve">  Would be the </w:t>
+      </w:r>
+      <w:r>
+        <w:t>diagonal/hypotenuse</w:t>
+      </w:r>
+      <w:r>
+        <w:t xml:space="preserve"> of the battlefield.  My thought is that it would be calculated during the initialization of the robot and then passed around when needed.</w:t>
+      </w:r>
     </w:p>
     <w:p/>
     <w:p>
+      <w:commentRangeStart w:id="0"/>
       <w:r>
         <w:rPr>
           <w:b/>
@@ -273,6 +271,13 @@
       <w:r>
         <w:t xml:space="preserve">Postcondition: </w:t>
       </w:r>
+      <w:commentRangeEnd w:id="0"/>
+      <w:r>
+        <w:rPr>
+          <w:rStyle w:val="CommentReference"/>
+        </w:rPr>
+        <w:commentReference w:id="0"/>
+      </w:r>
     </w:p>
     <w:p/>
     <w:p>
@@ -294,10 +299,7 @@
     <w:p>
       <w:r>
         <w:tab/>
-        <w:t>Call LightFast</w:t>
-      </w:r>
-      <w:r>
-        <w:t>(e)</w:t>
+        <w:t>Call LightFast(e)</w:t>
       </w:r>
     </w:p>
     <w:p>
@@ -308,39 +310,30 @@
     <w:p>
       <w:r>
         <w:tab/>
-        <w:t>Call PowerfulSlow</w:t>
-      </w:r>
-      <w:r>
-        <w:t>(e)</w:t>
+        <w:t>Call PowerfulSlow(e)</w:t>
       </w:r>
     </w:p>
     <w:p>
       <w:r>
         <w:t>Else if bulletStrategy is medium</w:t>
-      </w:r>
-    </w:p>
-    <w:p>
-      <w:r>
-        <w:tab/>
-        <w:t>Call Medium</w:t>
-      </w:r>
-      <w:r>
-        <w:t>(e)</w:t>
-      </w:r>
-    </w:p>
-    <w:p>
-      <w:r>
-        <w:t>Else if bulletStrategy is hit</w:t>
       </w:r>
     </w:p>
     <w:p>
       <w:r>
         <w:lastRenderedPageBreak/>
         <w:tab/>
-        <w:t>Call HitRateBased</w:t>
-      </w:r>
-      <w:r>
-        <w:t>(e)</w:t>
+        <w:t>Call Medium(e)</w:t>
+      </w:r>
+    </w:p>
+    <w:p>
+      <w:r>
+        <w:t>Else if bulletStrategy is hit</w:t>
+      </w:r>
+    </w:p>
+    <w:p>
+      <w:r>
+        <w:tab/>
+        <w:t>Call HitRateBased(e)</w:t>
       </w:r>
     </w:p>
     <w:p>
@@ -361,94 +354,89 @@
           <w:b/>
           <w:bCs/>
         </w:rPr>
-        <w:t>DistanceBased</w:t>
+        <w:t>DistanceBased(ScannedRobotEvent e</w:t>
       </w:r>
       <w:r>
         <w:rPr>
           <w:b/>
           <w:bCs/>
         </w:rPr>
-        <w:t>(ScannedRobotEvent e)</w:t>
-      </w:r>
-    </w:p>
-    <w:p>
-      <w:r>
-        <w:t xml:space="preserve">Narrative: </w:t>
-      </w:r>
-    </w:p>
-    <w:p>
-      <w:r>
-        <w:t xml:space="preserve">Precondition: </w:t>
-      </w:r>
-    </w:p>
-    <w:p>
-      <w:r>
-        <w:t xml:space="preserve">Postcondition: </w:t>
-      </w:r>
-    </w:p>
-    <w:p/>
-    <w:p>
-      <w:r>
-        <w:t>If e.distance / maxDist is less than or equal to 0.5</w:t>
-      </w:r>
-    </w:p>
-    <w:p>
-      <w:pPr>
-        <w:ind w:firstLine="720"/>
-      </w:pPr>
-      <w:r>
-        <w:t>Set firePower equal to firePower * (1 + (1 – e.distance / maxDist))</w:t>
-      </w:r>
-    </w:p>
-    <w:p>
-      <w:r>
-        <w:t>Else</w:t>
-      </w:r>
-    </w:p>
-    <w:p>
-      <w:pPr>
-        <w:ind w:firstLine="720"/>
-      </w:pPr>
-      <w:r>
-        <w:t>Set firePower equal to firePower * (1 – e.distance / maxDist))</w:t>
-      </w:r>
-    </w:p>
-    <w:p/>
-    <w:p>
-      <w:r>
-        <w:t>Clamp firePower between 0.1 and 3.0</w:t>
-      </w:r>
-    </w:p>
-    <w:p>
-      <w:r>
-        <w:t>Fire(firePower)</w:t>
-      </w:r>
-    </w:p>
-    <w:p/>
-    <w:p>
+        <w:t>, double maxDist</w:t>
+      </w:r>
       <w:r>
         <w:rPr>
           <w:b/>
           <w:bCs/>
         </w:rPr>
-        <w:t>LightFast</w:t>
-      </w:r>
+        <w:t>)</w:t>
+      </w:r>
+    </w:p>
+    <w:p>
+      <w:r>
+        <w:t xml:space="preserve">Narrative: </w:t>
+      </w:r>
+      <w:r>
+        <w:t>Adjusts the power of the shot based on how far the robot is from e.</w:t>
+      </w:r>
+    </w:p>
+    <w:p>
+      <w:r>
+        <w:t xml:space="preserve">Precondition: </w:t>
+      </w:r>
+      <w:r>
+        <w:t>maxDist should be calculated beforehand.</w:t>
+      </w:r>
+    </w:p>
+    <w:p>
+      <w:r>
+        <w:t xml:space="preserve">Postcondition: </w:t>
+      </w:r>
+    </w:p>
+    <w:p/>
+    <w:p>
+      <w:r>
+        <w:t xml:space="preserve">Set distPerc equal to e.distance / maxDist </w:t>
+      </w:r>
+    </w:p>
+    <w:p>
+      <w:r>
+        <w:t>Set firePower equal to 3.0 * (1 – distPerc)</w:t>
+      </w:r>
+    </w:p>
+    <w:p>
+      <w:r>
+        <w:t>Clamp firePower between 0.1 and 3.0</w:t>
+      </w:r>
+    </w:p>
+    <w:p>
+      <w:r>
+        <w:t>Fire(firePower)</w:t>
+      </w:r>
+    </w:p>
+    <w:p/>
+    <w:p>
       <w:r>
         <w:rPr>
           <w:b/>
           <w:bCs/>
         </w:rPr>
-        <w:t>(ScannedRobotEvent e)</w:t>
+        <w:t>LightFast(ScannedRobotEvent e)</w:t>
       </w:r>
     </w:p>
     <w:p>
       <w:r>
         <w:t xml:space="preserve">Narrative: </w:t>
       </w:r>
+      <w:r>
+        <w:t>Focuses on delivering quick, low power shots.</w:t>
+      </w:r>
     </w:p>
     <w:p>
       <w:r>
         <w:t xml:space="preserve">Precondition: </w:t>
+      </w:r>
+      <w:r>
+        <w:t>None</w:t>
       </w:r>
     </w:p>
     <w:p>
@@ -469,25 +457,61 @@
           <w:b/>
           <w:bCs/>
         </w:rPr>
-        <w:t>PowerfulSlow</w:t>
-      </w:r>
+        <w:t>PowerfulSlow(ScannedRobotEvent e)</w:t>
+      </w:r>
+    </w:p>
+    <w:p>
+      <w:r>
+        <w:t xml:space="preserve">Narrative: </w:t>
+      </w:r>
+      <w:r>
+        <w:t>Focuses on high power shots at the expense of speed.</w:t>
+      </w:r>
+    </w:p>
+    <w:p>
+      <w:r>
+        <w:t xml:space="preserve">Precondition: </w:t>
+      </w:r>
+      <w:r>
+        <w:t>None</w:t>
+      </w:r>
+    </w:p>
+    <w:p>
+      <w:r>
+        <w:t xml:space="preserve">Postcondition: </w:t>
+      </w:r>
+    </w:p>
+    <w:p/>
+    <w:p>
+      <w:r>
+        <w:t>Fire(3)</w:t>
+      </w:r>
+    </w:p>
+    <w:p/>
+    <w:p>
       <w:r>
         <w:rPr>
           <w:b/>
           <w:bCs/>
         </w:rPr>
-        <w:t>(ScannedRobotEvent e)</w:t>
+        <w:t>Medium(ScannedRobotEvent e)</w:t>
       </w:r>
     </w:p>
     <w:p>
       <w:r>
         <w:t xml:space="preserve">Narrative: </w:t>
       </w:r>
+      <w:r>
+        <w:t>Takes the middle road in terms of fire power and speed.</w:t>
+      </w:r>
     </w:p>
     <w:p>
       <w:r>
         <w:t xml:space="preserve">Precondition: </w:t>
       </w:r>
+      <w:r>
+        <w:t>None</w:t>
+      </w:r>
     </w:p>
     <w:p>
       <w:r>
@@ -497,7 +521,7 @@
     <w:p/>
     <w:p>
       <w:r>
-        <w:t>Fire(3)</w:t>
+        <w:t>Fire(2)</w:t>
       </w:r>
     </w:p>
     <w:p/>
@@ -507,62 +531,26 @@
           <w:b/>
           <w:bCs/>
         </w:rPr>
-        <w:t>Medium</w:t>
-      </w:r>
-      <w:r>
-        <w:rPr>
-          <w:b/>
-          <w:bCs/>
-        </w:rPr>
-        <w:t>(ScannedRobotEvent e)</w:t>
+        <w:t>HitRateBased(ScannedRobotEvent e)</w:t>
       </w:r>
     </w:p>
     <w:p>
       <w:r>
         <w:t xml:space="preserve">Narrative: </w:t>
       </w:r>
+      <w:r>
+        <w:t xml:space="preserve">Tries to adjust the speed based on how successful the robot is at hitting e.  It will decrease the power of its shots if its hit rate falls below the threshold of 0.8 as </w:t>
+      </w:r>
+      <w:r>
+        <w:t>weaker shots travel faster and therefore have a greater chance of hitting e.</w:t>
+      </w:r>
     </w:p>
     <w:p>
       <w:r>
         <w:t xml:space="preserve">Precondition: </w:t>
       </w:r>
-    </w:p>
-    <w:p>
-      <w:r>
-        <w:t xml:space="preserve">Postcondition: </w:t>
-      </w:r>
-    </w:p>
-    <w:p/>
-    <w:p>
-      <w:r>
-        <w:t>Fire(2)</w:t>
-      </w:r>
-    </w:p>
-    <w:p/>
-    <w:p>
-      <w:r>
-        <w:rPr>
-          <w:b/>
-          <w:bCs/>
-        </w:rPr>
-        <w:t>HitRateBased</w:t>
-      </w:r>
-      <w:r>
-        <w:rPr>
-          <w:b/>
-          <w:bCs/>
-        </w:rPr>
-        <w:t>(ScannedRobotEvent e)</w:t>
-      </w:r>
-    </w:p>
-    <w:p>
-      <w:r>
-        <w:t xml:space="preserve">Narrative: </w:t>
-      </w:r>
-    </w:p>
-    <w:p>
-      <w:r>
-        <w:t xml:space="preserve">Precondition: </w:t>
+      <w:r>
+        <w:t>A BulletHitEvent needs to be set up to increment the hit counter of the robot.</w:t>
       </w:r>
     </w:p>
     <w:p>
@@ -622,34 +610,16 @@
           <w:b/>
           <w:bCs/>
         </w:rPr>
-        <w:t>onBulletHit</w:t>
-      </w:r>
-      <w:r>
-        <w:rPr>
-          <w:b/>
-          <w:bCs/>
-        </w:rPr>
-        <w:t>(</w:t>
-      </w:r>
-      <w:r>
-        <w:rPr>
-          <w:b/>
-          <w:bCs/>
-        </w:rPr>
-        <w:t>BulletHit</w:t>
-      </w:r>
-      <w:r>
-        <w:rPr>
-          <w:b/>
-          <w:bCs/>
-        </w:rPr>
-        <w:t>Event e)</w:t>
+        <w:t>onBulletHit(BulletHitEvent e)</w:t>
       </w:r>
     </w:p>
     <w:p>
       <w:r>
         <w:t xml:space="preserve">Narrative: </w:t>
       </w:r>
+      <w:r>
+        <w:t xml:space="preserve">Called whenever a bullet hits another </w:t>
+      </w:r>
     </w:p>
     <w:p>
       <w:r>
@@ -660,6 +630,9 @@
       <w:r>
         <w:t xml:space="preserve">Postcondition: </w:t>
       </w:r>
+      <w:r>
+        <w:t>Increases the number of hits the robot has successfully made.</w:t>
+      </w:r>
     </w:p>
     <w:p/>
     <w:p>
@@ -667,9 +640,8 @@
         <w:t>Increment hits by 1</w:t>
       </w:r>
     </w:p>
-    <w:p/>
     <w:sectPr>
-      <w:headerReference w:type="default" r:id="rId7"/>
+      <w:headerReference w:type="default" r:id="rId12"/>
       <w:pgSz w:w="12240" w:h="15840"/>
       <w:pgMar w:top="1440" w:right="1440" w:bottom="1440" w:left="1440" w:header="720" w:footer="720" w:gutter="0"/>
       <w:cols w:space="720"/>
@@ -677,6 +649,48 @@
     </w:sectPr>
   </w:body>
 </w:document>
+</file>
+
+<file path=word/comments.xml><?xml version="1.0" encoding="utf-8"?>
+<w:comments xmlns:wpc="http://schemas.microsoft.com/office/word/2010/wordprocessingCanvas" xmlns:cx="http://schemas.microsoft.com/office/drawing/2014/chartex" xmlns:cx1="http://schemas.microsoft.com/office/drawing/2015/9/8/chartex" xmlns:cx2="http://schemas.microsoft.com/office/drawing/2015/10/21/chartex" xmlns:cx3="http://schemas.microsoft.com/office/drawing/2016/5/9/chartex" xmlns:cx4="http://schemas.microsoft.com/office/drawing/2016/5/10/chartex" xmlns:cx5="http://schemas.microsoft.com/office/drawing/2016/5/11/chartex" xmlns:cx6="http://schemas.microsoft.com/office/drawing/2016/5/12/chartex" xmlns:cx7="http://schemas.microsoft.com/office/drawing/2016/5/13/chartex" xmlns:cx8="http://schemas.microsoft.com/office/drawing/2016/5/14/chartex" xmlns:mc="http://schemas.openxmlformats.org/markup-compatibility/2006" xmlns:aink="http://schemas.microsoft.com/office/drawing/2016/ink" xmlns:am3d="http://schemas.microsoft.com/office/drawing/2017/model3d" xmlns:o="urn:schemas-microsoft-com:office:office" xmlns:r="http://schemas.openxmlformats.org/officeDocument/2006/relationships" xmlns:m="http://schemas.openxmlformats.org/officeDocument/2006/math" xmlns:v="urn:schemas-microsoft-com:vml" xmlns:wp14="http://schemas.microsoft.com/office/word/2010/wordprocessingDrawing" xmlns:wp="http://schemas.openxmlformats.org/drawingml/2006/wordprocessingDrawing" xmlns:w10="urn:schemas-microsoft-com:office:word" xmlns:w="http://schemas.openxmlformats.org/wordprocessingml/2006/main" xmlns:w14="http://schemas.microsoft.com/office/word/2010/wordml" xmlns:w15="http://schemas.microsoft.com/office/word/2012/wordml" xmlns:w16cex="http://schemas.microsoft.com/office/word/2018/wordml/cex" xmlns:w16cid="http://schemas.microsoft.com/office/word/2016/wordml/cid" xmlns:w16="http://schemas.microsoft.com/office/word/2018/wordml" xmlns:w16se="http://schemas.microsoft.com/office/word/2015/wordml/symex" xmlns:wpg="http://schemas.microsoft.com/office/word/2010/wordprocessingGroup" xmlns:wpi="http://schemas.microsoft.com/office/word/2010/wordprocessingInk" xmlns:wne="http://schemas.microsoft.com/office/word/2006/wordml" xmlns:wps="http://schemas.microsoft.com/office/word/2010/wordprocessingShape" mc:Ignorable="w14 w15 w16se w16cid w16 w16cex wp14">
+  <w:comment w:id="0" w:author="Rebecca Aloisio" w:date="2021-02-06T00:19:00Z" w:initials="RA">
+    <w:p>
+      <w:pPr>
+        <w:pStyle w:val="CommentText"/>
+      </w:pPr>
+      <w:r>
+        <w:rPr>
+          <w:rStyle w:val="CommentReference"/>
+        </w:rPr>
+        <w:annotationRef/>
+      </w:r>
+      <w:r>
+        <w:t>I realize we probably don’t need this, as we are going with the separate classes approach, but I’ll keep it here for now.</w:t>
+      </w:r>
+      <w:r>
+        <w:t xml:space="preserve"> </w:t>
+      </w:r>
+    </w:p>
+  </w:comment>
+</w:comments>
+</file>
+
+<file path=word/commentsExtended.xml><?xml version="1.0" encoding="utf-8"?>
+<w15:commentsEx xmlns:wpc="http://schemas.microsoft.com/office/word/2010/wordprocessingCanvas" xmlns:cx="http://schemas.microsoft.com/office/drawing/2014/chartex" xmlns:cx1="http://schemas.microsoft.com/office/drawing/2015/9/8/chartex" xmlns:cx2="http://schemas.microsoft.com/office/drawing/2015/10/21/chartex" xmlns:cx3="http://schemas.microsoft.com/office/drawing/2016/5/9/chartex" xmlns:cx4="http://schemas.microsoft.com/office/drawing/2016/5/10/chartex" xmlns:cx5="http://schemas.microsoft.com/office/drawing/2016/5/11/chartex" xmlns:cx6="http://schemas.microsoft.com/office/drawing/2016/5/12/chartex" xmlns:cx7="http://schemas.microsoft.com/office/drawing/2016/5/13/chartex" xmlns:cx8="http://schemas.microsoft.com/office/drawing/2016/5/14/chartex" xmlns:mc="http://schemas.openxmlformats.org/markup-compatibility/2006" xmlns:aink="http://schemas.microsoft.com/office/drawing/2016/ink" xmlns:am3d="http://schemas.microsoft.com/office/drawing/2017/model3d" xmlns:o="urn:schemas-microsoft-com:office:office" xmlns:r="http://schemas.openxmlformats.org/officeDocument/2006/relationships" xmlns:m="http://schemas.openxmlformats.org/officeDocument/2006/math" xmlns:v="urn:schemas-microsoft-com:vml" xmlns:wp14="http://schemas.microsoft.com/office/word/2010/wordprocessingDrawing" xmlns:wp="http://schemas.openxmlformats.org/drawingml/2006/wordprocessingDrawing" xmlns:w10="urn:schemas-microsoft-com:office:word" xmlns:w="http://schemas.openxmlformats.org/wordprocessingml/2006/main" xmlns:w14="http://schemas.microsoft.com/office/word/2010/wordml" xmlns:w15="http://schemas.microsoft.com/office/word/2012/wordml" xmlns:w16cex="http://schemas.microsoft.com/office/word/2018/wordml/cex" xmlns:w16cid="http://schemas.microsoft.com/office/word/2016/wordml/cid" xmlns:w16="http://schemas.microsoft.com/office/word/2018/wordml" xmlns:w16se="http://schemas.microsoft.com/office/word/2015/wordml/symex" xmlns:wpg="http://schemas.microsoft.com/office/word/2010/wordprocessingGroup" xmlns:wpi="http://schemas.microsoft.com/office/word/2010/wordprocessingInk" xmlns:wne="http://schemas.microsoft.com/office/word/2006/wordml" xmlns:wps="http://schemas.microsoft.com/office/word/2010/wordprocessingShape" mc:Ignorable="w14 w15 w16se w16cid w16 w16cex wp14">
+  <w15:commentEx w15:paraId="0D19B7C5" w15:done="0"/>
+</w15:commentsEx>
+</file>
+
+<file path=word/commentsExtensible.xml><?xml version="1.0" encoding="utf-8"?>
+<w16cex:commentsExtensible xmlns:wpc="http://schemas.microsoft.com/office/word/2010/wordprocessingCanvas" xmlns:cx="http://schemas.microsoft.com/office/drawing/2014/chartex" xmlns:cx1="http://schemas.microsoft.com/office/drawing/2015/9/8/chartex" xmlns:cx2="http://schemas.microsoft.com/office/drawing/2015/10/21/chartex" xmlns:cx3="http://schemas.microsoft.com/office/drawing/2016/5/9/chartex" xmlns:cx4="http://schemas.microsoft.com/office/drawing/2016/5/10/chartex" xmlns:cx5="http://schemas.microsoft.com/office/drawing/2016/5/11/chartex" xmlns:cx6="http://schemas.microsoft.com/office/drawing/2016/5/12/chartex" xmlns:cx7="http://schemas.microsoft.com/office/drawing/2016/5/13/chartex" xmlns:cx8="http://schemas.microsoft.com/office/drawing/2016/5/14/chartex" xmlns:mc="http://schemas.openxmlformats.org/markup-compatibility/2006" xmlns:aink="http://schemas.microsoft.com/office/drawing/2016/ink" xmlns:am3d="http://schemas.microsoft.com/office/drawing/2017/model3d" xmlns:o="urn:schemas-microsoft-com:office:office" xmlns:r="http://schemas.openxmlformats.org/officeDocument/2006/relationships" xmlns:m="http://schemas.openxmlformats.org/officeDocument/2006/math" xmlns:v="urn:schemas-microsoft-com:vml" xmlns:wp14="http://schemas.microsoft.com/office/word/2010/wordprocessingDrawing" xmlns:wp="http://schemas.openxmlformats.org/drawingml/2006/wordprocessingDrawing" xmlns:w10="urn:schemas-microsoft-com:office:word" xmlns:w="http://schemas.openxmlformats.org/wordprocessingml/2006/main" xmlns:w14="http://schemas.microsoft.com/office/word/2010/wordml" xmlns:w15="http://schemas.microsoft.com/office/word/2012/wordml" xmlns:w16cex="http://schemas.microsoft.com/office/word/2018/wordml/cex" xmlns:w16cid="http://schemas.microsoft.com/office/word/2016/wordml/cid" xmlns:w16="http://schemas.microsoft.com/office/word/2018/wordml" xmlns:w16se="http://schemas.microsoft.com/office/word/2015/wordml/symex" xmlns:wpg="http://schemas.microsoft.com/office/word/2010/wordprocessingGroup" xmlns:wpi="http://schemas.microsoft.com/office/word/2010/wordprocessingInk" xmlns:wne="http://schemas.microsoft.com/office/word/2006/wordml" xmlns:wps="http://schemas.microsoft.com/office/word/2010/wordprocessingShape" mc:Ignorable="w14 w15 w16se w16cid w16 w16cex wp14">
+  <w16cex:commentExtensible w16cex:durableId="23C85F0D" w16cex:dateUtc="2021-02-06T05:19:00Z"/>
+</w16cex:commentsExtensible>
+</file>
+
+<file path=word/commentsIds.xml><?xml version="1.0" encoding="utf-8"?>
+<w16cid:commentsIds xmlns:wpc="http://schemas.microsoft.com/office/word/2010/wordprocessingCanvas" xmlns:cx="http://schemas.microsoft.com/office/drawing/2014/chartex" xmlns:cx1="http://schemas.microsoft.com/office/drawing/2015/9/8/chartex" xmlns:cx2="http://schemas.microsoft.com/office/drawing/2015/10/21/chartex" xmlns:cx3="http://schemas.microsoft.com/office/drawing/2016/5/9/chartex" xmlns:cx4="http://schemas.microsoft.com/office/drawing/2016/5/10/chartex" xmlns:cx5="http://schemas.microsoft.com/office/drawing/2016/5/11/chartex" xmlns:cx6="http://schemas.microsoft.com/office/drawing/2016/5/12/chartex" xmlns:cx7="http://schemas.microsoft.com/office/drawing/2016/5/13/chartex" xmlns:cx8="http://schemas.microsoft.com/office/drawing/2016/5/14/chartex" xmlns:mc="http://schemas.openxmlformats.org/markup-compatibility/2006" xmlns:aink="http://schemas.microsoft.com/office/drawing/2016/ink" xmlns:am3d="http://schemas.microsoft.com/office/drawing/2017/model3d" xmlns:o="urn:schemas-microsoft-com:office:office" xmlns:r="http://schemas.openxmlformats.org/officeDocument/2006/relationships" xmlns:m="http://schemas.openxmlformats.org/officeDocument/2006/math" xmlns:v="urn:schemas-microsoft-com:vml" xmlns:wp14="http://schemas.microsoft.com/office/word/2010/wordprocessingDrawing" xmlns:wp="http://schemas.openxmlformats.org/drawingml/2006/wordprocessingDrawing" xmlns:w10="urn:schemas-microsoft-com:office:word" xmlns:w="http://schemas.openxmlformats.org/wordprocessingml/2006/main" xmlns:w14="http://schemas.microsoft.com/office/word/2010/wordml" xmlns:w15="http://schemas.microsoft.com/office/word/2012/wordml" xmlns:w16cex="http://schemas.microsoft.com/office/word/2018/wordml/cex" xmlns:w16cid="http://schemas.microsoft.com/office/word/2016/wordml/cid" xmlns:w16="http://schemas.microsoft.com/office/word/2018/wordml" xmlns:w16se="http://schemas.microsoft.com/office/word/2015/wordml/symex" xmlns:wpg="http://schemas.microsoft.com/office/word/2010/wordprocessingGroup" xmlns:wpi="http://schemas.microsoft.com/office/word/2010/wordprocessingInk" xmlns:wne="http://schemas.microsoft.com/office/word/2006/wordml" xmlns:wps="http://schemas.microsoft.com/office/word/2010/wordprocessingShape" mc:Ignorable="w14 w15 w16se w16cid w16 w16cex wp14">
+  <w16cid:commentId w16cid:paraId="0D19B7C5" w16cid:durableId="23C85F0D"/>
+</w16cid:commentsIds>
 </file>
 
 <file path=word/endnotes.xml><?xml version="1.0" encoding="utf-8"?>
@@ -1019,6 +1033,14 @@
     <w:abstractNumId w:val="1"/>
   </w:num>
 </w:numbering>
+</file>
+
+<file path=word/people.xml><?xml version="1.0" encoding="utf-8"?>
+<w15:people xmlns:wpc="http://schemas.microsoft.com/office/word/2010/wordprocessingCanvas" xmlns:cx="http://schemas.microsoft.com/office/drawing/2014/chartex" xmlns:cx1="http://schemas.microsoft.com/office/drawing/2015/9/8/chartex" xmlns:cx2="http://schemas.microsoft.com/office/drawing/2015/10/21/chartex" xmlns:cx3="http://schemas.microsoft.com/office/drawing/2016/5/9/chartex" xmlns:cx4="http://schemas.microsoft.com/office/drawing/2016/5/10/chartex" xmlns:cx5="http://schemas.microsoft.com/office/drawing/2016/5/11/chartex" xmlns:cx6="http://schemas.microsoft.com/office/drawing/2016/5/12/chartex" xmlns:cx7="http://schemas.microsoft.com/office/drawing/2016/5/13/chartex" xmlns:cx8="http://schemas.microsoft.com/office/drawing/2016/5/14/chartex" xmlns:mc="http://schemas.openxmlformats.org/markup-compatibility/2006" xmlns:aink="http://schemas.microsoft.com/office/drawing/2016/ink" xmlns:am3d="http://schemas.microsoft.com/office/drawing/2017/model3d" xmlns:o="urn:schemas-microsoft-com:office:office" xmlns:r="http://schemas.openxmlformats.org/officeDocument/2006/relationships" xmlns:m="http://schemas.openxmlformats.org/officeDocument/2006/math" xmlns:v="urn:schemas-microsoft-com:vml" xmlns:wp14="http://schemas.microsoft.com/office/word/2010/wordprocessingDrawing" xmlns:wp="http://schemas.openxmlformats.org/drawingml/2006/wordprocessingDrawing" xmlns:w10="urn:schemas-microsoft-com:office:word" xmlns:w="http://schemas.openxmlformats.org/wordprocessingml/2006/main" xmlns:w14="http://schemas.microsoft.com/office/word/2010/wordml" xmlns:w15="http://schemas.microsoft.com/office/word/2012/wordml" xmlns:w16cex="http://schemas.microsoft.com/office/word/2018/wordml/cex" xmlns:w16cid="http://schemas.microsoft.com/office/word/2016/wordml/cid" xmlns:w16="http://schemas.microsoft.com/office/word/2018/wordml" xmlns:w16se="http://schemas.microsoft.com/office/word/2015/wordml/symex" xmlns:wpg="http://schemas.microsoft.com/office/word/2010/wordprocessingGroup" xmlns:wpi="http://schemas.microsoft.com/office/word/2010/wordprocessingInk" xmlns:wne="http://schemas.microsoft.com/office/word/2006/wordml" xmlns:wps="http://schemas.microsoft.com/office/word/2010/wordprocessingShape" mc:Ignorable="w14 w15 w16se w16cid w16 w16cex wp14">
+  <w15:person w15:author="Rebecca Aloisio">
+    <w15:presenceInfo w15:providerId="Windows Live" w15:userId="5a56d58939c0ae6e"/>
+  </w15:person>
+</w15:people>
 </file>
 
 <file path=word/styles.xml><?xml version="1.0" encoding="utf-8"?>
@@ -1502,6 +1524,104 @@
       <w:contextualSpacing/>
     </w:pPr>
   </w:style>
+  <w:style w:type="character" w:styleId="CommentReference">
+    <w:name w:val="annotation reference"/>
+    <w:basedOn w:val="DefaultParagraphFont"/>
+    <w:uiPriority w:val="99"/>
+    <w:semiHidden/>
+    <w:unhideWhenUsed/>
+    <w:rsid w:val="003B6EF0"/>
+    <w:rPr>
+      <w:sz w:val="16"/>
+      <w:szCs w:val="16"/>
+    </w:rPr>
+  </w:style>
+  <w:style w:type="paragraph" w:styleId="CommentText">
+    <w:name w:val="annotation text"/>
+    <w:basedOn w:val="Normal"/>
+    <w:link w:val="CommentTextChar"/>
+    <w:uiPriority w:val="99"/>
+    <w:semiHidden/>
+    <w:unhideWhenUsed/>
+    <w:rsid w:val="003B6EF0"/>
+    <w:pPr>
+      <w:spacing w:line="240" w:lineRule="auto"/>
+    </w:pPr>
+    <w:rPr>
+      <w:sz w:val="20"/>
+      <w:szCs w:val="20"/>
+    </w:rPr>
+  </w:style>
+  <w:style w:type="character" w:customStyle="1" w:styleId="CommentTextChar">
+    <w:name w:val="Comment Text Char"/>
+    <w:basedOn w:val="DefaultParagraphFont"/>
+    <w:link w:val="CommentText"/>
+    <w:uiPriority w:val="99"/>
+    <w:semiHidden/>
+    <w:rsid w:val="003B6EF0"/>
+    <w:rPr>
+      <w:sz w:val="20"/>
+      <w:szCs w:val="20"/>
+    </w:rPr>
+  </w:style>
+  <w:style w:type="paragraph" w:styleId="CommentSubject">
+    <w:name w:val="annotation subject"/>
+    <w:basedOn w:val="CommentText"/>
+    <w:next w:val="CommentText"/>
+    <w:link w:val="CommentSubjectChar"/>
+    <w:uiPriority w:val="99"/>
+    <w:semiHidden/>
+    <w:unhideWhenUsed/>
+    <w:rsid w:val="003B6EF0"/>
+    <w:rPr>
+      <w:b/>
+      <w:bCs/>
+    </w:rPr>
+  </w:style>
+  <w:style w:type="character" w:customStyle="1" w:styleId="CommentSubjectChar">
+    <w:name w:val="Comment Subject Char"/>
+    <w:basedOn w:val="CommentTextChar"/>
+    <w:link w:val="CommentSubject"/>
+    <w:uiPriority w:val="99"/>
+    <w:semiHidden/>
+    <w:rsid w:val="003B6EF0"/>
+    <w:rPr>
+      <w:b/>
+      <w:bCs/>
+      <w:sz w:val="20"/>
+      <w:szCs w:val="20"/>
+    </w:rPr>
+  </w:style>
+  <w:style w:type="paragraph" w:styleId="BalloonText">
+    <w:name w:val="Balloon Text"/>
+    <w:basedOn w:val="Normal"/>
+    <w:link w:val="BalloonTextChar"/>
+    <w:uiPriority w:val="99"/>
+    <w:semiHidden/>
+    <w:unhideWhenUsed/>
+    <w:rsid w:val="003B6EF0"/>
+    <w:pPr>
+      <w:spacing w:after="0" w:line="240" w:lineRule="auto"/>
+    </w:pPr>
+    <w:rPr>
+      <w:rFonts w:ascii="Segoe UI" w:hAnsi="Segoe UI" w:cs="Segoe UI"/>
+      <w:sz w:val="18"/>
+      <w:szCs w:val="18"/>
+    </w:rPr>
+  </w:style>
+  <w:style w:type="character" w:customStyle="1" w:styleId="BalloonTextChar">
+    <w:name w:val="Balloon Text Char"/>
+    <w:basedOn w:val="DefaultParagraphFont"/>
+    <w:link w:val="BalloonText"/>
+    <w:uiPriority w:val="99"/>
+    <w:semiHidden/>
+    <w:rsid w:val="003B6EF0"/>
+    <w:rPr>
+      <w:rFonts w:ascii="Segoe UI" w:hAnsi="Segoe UI" w:cs="Segoe UI"/>
+      <w:sz w:val="18"/>
+      <w:szCs w:val="18"/>
+    </w:rPr>
+  </w:style>
 </w:styles>
 </file>
 
@@ -1798,4 +1918,16 @@
     </a:ext>
   </a:extLst>
 </a:theme>
+</file>
+
+<file path=customXml/item1.xml><?xml version="1.0" encoding="utf-8"?>
+<b:Sources xmlns:b="http://schemas.openxmlformats.org/officeDocument/2006/bibliography" xmlns="http://schemas.openxmlformats.org/officeDocument/2006/bibliography" SelectedStyle="\IEEE2006OfficeOnline.xsl" StyleName="IEEE" Version="2006"/>
+</file>
+
+<file path=customXml/itemProps1.xml><?xml version="1.0" encoding="utf-8"?>
+<ds:datastoreItem xmlns:ds="http://schemas.openxmlformats.org/officeDocument/2006/customXml" ds:itemID="{9CFD9CFC-826D-4689-98C9-8611E2AE93B2}">
+  <ds:schemaRefs>
+    <ds:schemaRef ds:uri="http://schemas.openxmlformats.org/officeDocument/2006/bibliography"/>
+  </ds:schemaRefs>
+</ds:datastoreItem>
 </file>
</xml_diff>